<commit_message>
undone work for 2/20/17
</commit_message>
<xml_diff>
--- a/Spring 2017 Semester/Comp Sci 333/Comp Sci 333 Lectures/Comp Lecture 1.docx
+++ b/Spring 2017 Semester/Comp Sci 333/Comp Sci 333 Lectures/Comp Lecture 1.docx
@@ -31,7 +31,6 @@
       <w:r>
         <w:rPr>
           <w:noProof/>
-          <w:lang w:eastAsia="en-US"/>
         </w:rPr>
         <w:drawing>
           <wp:inline distT="0" distB="0" distL="0" distR="0" wp14:anchorId="50AEF03E" wp14:editId="4C8C7F82">
@@ -248,7 +247,6 @@
       <w:r>
         <w:rPr>
           <w:noProof/>
-          <w:lang w:eastAsia="en-US"/>
         </w:rPr>
         <w:drawing>
           <wp:inline distT="0" distB="0" distL="0" distR="0" wp14:anchorId="231ED9AA" wp14:editId="71911EA1">
@@ -307,7 +305,6 @@
       <w:r>
         <w:rPr>
           <w:noProof/>
-          <w:lang w:eastAsia="en-US"/>
         </w:rPr>
         <w:lastRenderedPageBreak/>
         <w:drawing>
@@ -789,7 +786,6 @@
       <w:r>
         <w:rPr>
           <w:noProof/>
-          <w:lang w:eastAsia="en-US"/>
         </w:rPr>
         <w:drawing>
           <wp:inline distT="0" distB="0" distL="0" distR="0" wp14:anchorId="79EC70C6" wp14:editId="38DDD9E1">
@@ -6929,75 +6925,24 @@
             <w14:bevelT w14:w="25400" w14:h="38100" w14:prst="circle"/>
           </w14:props3d>
         </w:rPr>
-        <w:t xml:space="preserve"> </w:t>
-      </w:r>
-      <w:r>
-        <w:rPr>
-          <w:b/>
-          <w:color w:val="FFC000" w:themeColor="accent4"/>
-          <w:sz w:val="56"/>
-          <w:szCs w:val="56"/>
-          <w14:textOutline w14:w="0" w14:cap="flat" w14:cmpd="sng" w14:algn="ctr">
-            <w14:noFill/>
-            <w14:prstDash w14:val="solid"/>
-            <w14:round/>
-          </w14:textOutline>
-          <w14:props3d w14:extrusionH="57150" w14:contourW="0" w14:prstMaterial="softEdge">
-            <w14:bevelT w14:w="25400" w14:h="38100" w14:prst="circle"/>
-          </w14:props3d>
-        </w:rPr>
-        <w:t>Top</w:t>
-      </w:r>
-      <w:r>
-        <w:rPr>
-          <w:b/>
-          <w:color w:val="FFC000" w:themeColor="accent4"/>
-          <w:sz w:val="56"/>
-          <w:szCs w:val="56"/>
-          <w14:textOutline w14:w="0" w14:cap="flat" w14:cmpd="sng" w14:algn="ctr">
-            <w14:noFill/>
-            <w14:prstDash w14:val="solid"/>
-            <w14:round/>
-          </w14:textOutline>
-          <w14:props3d w14:extrusionH="57150" w14:contourW="0" w14:prstMaterial="softEdge">
-            <w14:bevelT w14:w="25400" w14:h="38100" w14:prst="circle"/>
-          </w14:props3d>
-        </w:rPr>
-        <w:t xml:space="preserve"> </w:t>
-      </w:r>
-      <w:r>
-        <w:rPr>
-          <w:b/>
-          <w:color w:val="7030A0"/>
-          <w:sz w:val="56"/>
-          <w:szCs w:val="56"/>
-          <w14:textOutline w14:w="0" w14:cap="flat" w14:cmpd="sng" w14:algn="ctr">
-            <w14:noFill/>
-            <w14:prstDash w14:val="solid"/>
-            <w14:round/>
-          </w14:textOutline>
-          <w14:props3d w14:extrusionH="57150" w14:contourW="0" w14:prstMaterial="softEdge">
-            <w14:bevelT w14:w="25400" w14:h="38100" w14:prst="circle"/>
-          </w14:props3d>
-        </w:rPr>
-        <w:t>to</w:t>
-      </w:r>
-      <w:r>
-        <w:rPr>
-          <w:b/>
-          <w:color w:val="7030A0"/>
-          <w:sz w:val="56"/>
-          <w:szCs w:val="56"/>
-          <w14:textOutline w14:w="0" w14:cap="flat" w14:cmpd="sng" w14:algn="ctr">
-            <w14:noFill/>
-            <w14:prstDash w14:val="solid"/>
-            <w14:round/>
-          </w14:textOutline>
-          <w14:props3d w14:extrusionH="57150" w14:contourW="0" w14:prstMaterial="softEdge">
-            <w14:bevelT w14:w="25400" w14:h="38100" w14:prst="circle"/>
-          </w14:props3d>
-        </w:rPr>
-        <w:t xml:space="preserve"> </w:t>
+        <w:t xml:space="preserve"> Top </w:t>
+      </w:r>
+      <w:r>
+        <w:rPr>
+          <w:b/>
+          <w:color w:val="7030A0"/>
+          <w:sz w:val="56"/>
+          <w:szCs w:val="56"/>
+          <w14:textOutline w14:w="0" w14:cap="flat" w14:cmpd="sng" w14:algn="ctr">
+            <w14:noFill/>
+            <w14:prstDash w14:val="solid"/>
+            <w14:round/>
+          </w14:textOutline>
+          <w14:props3d w14:extrusionH="57150" w14:contourW="0" w14:prstMaterial="softEdge">
+            <w14:bevelT w14:w="25400" w14:h="38100" w14:prst="circle"/>
+          </w14:props3d>
+        </w:rPr>
+        <w:t xml:space="preserve">to </w:t>
       </w:r>
       <w:r>
         <w:rPr>
@@ -7613,41 +7558,7 @@
             <w14:bevelT w14:w="25400" w14:h="38100" w14:prst="circle"/>
           </w14:props3d>
         </w:rPr>
-        <w:t>3</w:t>
-      </w:r>
-      <w:r>
-        <w:rPr>
-          <w:b/>
-          <w:color w:val="FFC000" w:themeColor="accent4"/>
-          <w:sz w:val="56"/>
-          <w:szCs w:val="56"/>
-          <w14:textOutline w14:w="0" w14:cap="flat" w14:cmpd="sng" w14:algn="ctr">
-            <w14:noFill/>
-            <w14:prstDash w14:val="solid"/>
-            <w14:round/>
-          </w14:textOutline>
-          <w14:props3d w14:extrusionH="57150" w14:contourW="0" w14:prstMaterial="softEdge">
-            <w14:bevelT w14:w="25400" w14:h="38100" w14:prst="circle"/>
-          </w14:props3d>
-        </w:rPr>
-        <w:t>4</w:t>
-      </w:r>
-      <w:r>
-        <w:rPr>
-          <w:b/>
-          <w:color w:val="FFC000" w:themeColor="accent4"/>
-          <w:sz w:val="56"/>
-          <w:szCs w:val="56"/>
-          <w14:textOutline w14:w="0" w14:cap="flat" w14:cmpd="sng" w14:algn="ctr">
-            <w14:noFill/>
-            <w14:prstDash w14:val="solid"/>
-            <w14:round/>
-          </w14:textOutline>
-          <w14:props3d w14:extrusionH="57150" w14:contourW="0" w14:prstMaterial="softEdge">
-            <w14:bevelT w14:w="25400" w14:h="38100" w14:prst="circle"/>
-          </w14:props3d>
-        </w:rPr>
-        <w:t>C</w:t>
+        <w:t>34C</w:t>
       </w:r>
       <w:r>
         <w:rPr>
@@ -7791,24 +7702,7 @@
             <w14:bevelT w14:w="25400" w14:h="38100" w14:prst="circle"/>
           </w14:props3d>
         </w:rPr>
-        <w:t xml:space="preserve">  </w:t>
-      </w:r>
-      <w:r>
-        <w:rPr>
-          <w:b/>
-          <w:color w:val="7030A0"/>
-          <w:sz w:val="56"/>
-          <w:szCs w:val="56"/>
-          <w14:textOutline w14:w="0" w14:cap="flat" w14:cmpd="sng" w14:algn="ctr">
-            <w14:noFill/>
-            <w14:prstDash w14:val="solid"/>
-            <w14:round/>
-          </w14:textOutline>
-          <w14:props3d w14:extrusionH="57150" w14:contourW="0" w14:prstMaterial="softEdge">
-            <w14:bevelT w14:w="25400" w14:h="38100" w14:prst="circle"/>
-          </w14:props3d>
-        </w:rPr>
-        <w:t xml:space="preserve">   </w:t>
+        <w:t xml:space="preserve">     </w:t>
       </w:r>
       <w:r>
         <w:rPr>
@@ -7842,143 +7736,41 @@
             <w14:bevelT w14:w="25400" w14:h="38100" w14:prst="circle"/>
           </w14:props3d>
         </w:rPr>
-        <w:t>/</w:t>
-      </w:r>
-      <w:r>
-        <w:rPr>
-          <w:b/>
-          <w:color w:val="7030A0"/>
-          <w:sz w:val="56"/>
-          <w:szCs w:val="56"/>
-          <w14:textOutline w14:w="0" w14:cap="flat" w14:cmpd="sng" w14:algn="ctr">
-            <w14:noFill/>
-            <w14:prstDash w14:val="solid"/>
-            <w14:round/>
-          </w14:textOutline>
-          <w14:props3d w14:extrusionH="57150" w14:contourW="0" w14:prstMaterial="softEdge">
-            <w14:bevelT w14:w="25400" w14:h="38100" w14:prst="circle"/>
-          </w14:props3d>
-        </w:rPr>
-        <w:t>2</w:t>
-      </w:r>
-      <w:r>
-        <w:rPr>
-          <w:b/>
-          <w:color w:val="7030A0"/>
-          <w:sz w:val="56"/>
-          <w:szCs w:val="56"/>
-          <w14:textOutline w14:w="0" w14:cap="flat" w14:cmpd="sng" w14:algn="ctr">
-            <w14:noFill/>
-            <w14:prstDash w14:val="solid"/>
-            <w14:round/>
-          </w14:textOutline>
-          <w14:props3d w14:extrusionH="57150" w14:contourW="0" w14:prstMaterial="softEdge">
-            <w14:bevelT w14:w="25400" w14:h="38100" w14:prst="circle"/>
-          </w14:props3d>
-        </w:rPr>
-        <w:t xml:space="preserve"> = </w:t>
-      </w:r>
-      <w:r>
-        <w:rPr>
-          <w:b/>
-          <w:color w:val="FFC000" w:themeColor="accent4"/>
-          <w:sz w:val="56"/>
-          <w:szCs w:val="56"/>
-          <w14:textOutline w14:w="0" w14:cap="flat" w14:cmpd="sng" w14:algn="ctr">
-            <w14:noFill/>
-            <w14:prstDash w14:val="solid"/>
-            <w14:round/>
-          </w14:textOutline>
-          <w14:props3d w14:extrusionH="57150" w14:contourW="0" w14:prstMaterial="softEdge">
-            <w14:bevelT w14:w="25400" w14:h="38100" w14:prst="circle"/>
-          </w14:props3d>
-        </w:rPr>
-        <w:t>18</w:t>
-      </w:r>
-      <w:r>
-        <w:rPr>
-          <w:b/>
-          <w:color w:val="FFC000" w:themeColor="accent4"/>
-          <w:sz w:val="56"/>
-          <w:szCs w:val="56"/>
-          <w14:textOutline w14:w="0" w14:cap="flat" w14:cmpd="sng" w14:algn="ctr">
-            <w14:noFill/>
-            <w14:prstDash w14:val="solid"/>
-            <w14:round/>
-          </w14:textOutline>
-          <w14:props3d w14:extrusionH="57150" w14:contourW="0" w14:prstMaterial="softEdge">
-            <w14:bevelT w14:w="25400" w14:h="38100" w14:prst="circle"/>
-          </w14:props3d>
-        </w:rPr>
-        <w:t xml:space="preserve"> </w:t>
-      </w:r>
-      <w:r>
-        <w:rPr>
-          <w:b/>
-          <w:color w:val="7030A0"/>
-          <w:sz w:val="56"/>
-          <w:szCs w:val="56"/>
-          <w14:textOutline w14:w="0" w14:cap="flat" w14:cmpd="sng" w14:algn="ctr">
-            <w14:noFill/>
-            <w14:prstDash w14:val="solid"/>
-            <w14:round/>
-          </w14:textOutline>
-          <w14:props3d w14:extrusionH="57150" w14:contourW="0" w14:prstMaterial="softEdge">
-            <w14:bevelT w14:w="25400" w14:h="38100" w14:prst="circle"/>
-          </w14:props3d>
-        </w:rPr>
-        <w:t>R 1</w:t>
-      </w:r>
-      <w:r>
-        <w:rPr>
-          <w:b/>
-          <w:color w:val="7030A0"/>
-          <w:sz w:val="56"/>
-          <w:szCs w:val="56"/>
-          <w14:textOutline w14:w="0" w14:cap="flat" w14:cmpd="sng" w14:algn="ctr">
-            <w14:noFill/>
-            <w14:prstDash w14:val="solid"/>
-            <w14:round/>
-          </w14:textOutline>
-          <w14:props3d w14:extrusionH="57150" w14:contourW="0" w14:prstMaterial="softEdge">
-            <w14:bevelT w14:w="25400" w14:h="38100" w14:prst="circle"/>
-          </w14:props3d>
-        </w:rPr>
-        <w:t xml:space="preserve">  </w:t>
-      </w:r>
-      <w:r>
-        <w:rPr>
-          <w:b/>
-          <w:color w:val="7030A0"/>
-          <w:sz w:val="56"/>
-          <w:szCs w:val="56"/>
-          <w14:textOutline w14:w="0" w14:cap="flat" w14:cmpd="sng" w14:algn="ctr">
-            <w14:noFill/>
-            <w14:prstDash w14:val="solid"/>
-            <w14:round/>
-          </w14:textOutline>
-          <w14:props3d w14:extrusionH="57150" w14:contourW="0" w14:prstMaterial="softEdge">
-            <w14:bevelT w14:w="25400" w14:h="38100" w14:prst="circle"/>
-          </w14:props3d>
-        </w:rPr>
-        <w:t xml:space="preserve">  </w:t>
-      </w:r>
-      <w:r>
-        <w:rPr>
-          <w:b/>
-          <w:color w:val="7030A0"/>
-          <w:sz w:val="56"/>
-          <w:szCs w:val="56"/>
-          <w14:textOutline w14:w="0" w14:cap="flat" w14:cmpd="sng" w14:algn="ctr">
-            <w14:noFill/>
-            <w14:prstDash w14:val="solid"/>
-            <w14:round/>
-          </w14:textOutline>
-          <w14:props3d w14:extrusionH="57150" w14:contourW="0" w14:prstMaterial="softEdge">
-            <w14:bevelT w14:w="25400" w14:h="38100" w14:prst="circle"/>
-          </w14:props3d>
-        </w:rPr>
-        <w:t xml:space="preserve">/   </w:t>
+        <w:t xml:space="preserve">/2 = </w:t>
+      </w:r>
+      <w:r>
+        <w:rPr>
+          <w:b/>
+          <w:color w:val="FFC000" w:themeColor="accent4"/>
+          <w:sz w:val="56"/>
+          <w:szCs w:val="56"/>
+          <w14:textOutline w14:w="0" w14:cap="flat" w14:cmpd="sng" w14:algn="ctr">
+            <w14:noFill/>
+            <w14:prstDash w14:val="solid"/>
+            <w14:round/>
+          </w14:textOutline>
+          <w14:props3d w14:extrusionH="57150" w14:contourW="0" w14:prstMaterial="softEdge">
+            <w14:bevelT w14:w="25400" w14:h="38100" w14:prst="circle"/>
+          </w14:props3d>
+        </w:rPr>
+        <w:t xml:space="preserve">18 </w:t>
+      </w:r>
+      <w:r>
+        <w:rPr>
+          <w:b/>
+          <w:color w:val="7030A0"/>
+          <w:sz w:val="56"/>
+          <w:szCs w:val="56"/>
+          <w14:textOutline w14:w="0" w14:cap="flat" w14:cmpd="sng" w14:algn="ctr">
+            <w14:noFill/>
+            <w14:prstDash w14:val="solid"/>
+            <w14:round/>
+          </w14:textOutline>
+          <w14:props3d w14:extrusionH="57150" w14:contourW="0" w14:prstMaterial="softEdge">
+            <w14:bevelT w14:w="25400" w14:h="38100" w14:prst="circle"/>
+          </w14:props3d>
+        </w:rPr>
+        <w:t xml:space="preserve">R 1    /   </w:t>
       </w:r>
     </w:p>
     <w:p>
@@ -8049,92 +7841,41 @@
             <w14:bevelT w14:w="25400" w14:h="38100" w14:prst="circle"/>
           </w14:props3d>
         </w:rPr>
-        <w:t>/2</w:t>
-      </w:r>
-      <w:r>
-        <w:rPr>
-          <w:b/>
-          <w:color w:val="7030A0"/>
-          <w:sz w:val="56"/>
-          <w:szCs w:val="56"/>
-          <w14:textOutline w14:w="0" w14:cap="flat" w14:cmpd="sng" w14:algn="ctr">
-            <w14:noFill/>
-            <w14:prstDash w14:val="solid"/>
-            <w14:round/>
-          </w14:textOutline>
-          <w14:props3d w14:extrusionH="57150" w14:contourW="0" w14:prstMaterial="softEdge">
-            <w14:bevelT w14:w="25400" w14:h="38100" w14:prst="circle"/>
-          </w14:props3d>
-        </w:rPr>
-        <w:t xml:space="preserve"> = </w:t>
-      </w:r>
-      <w:r>
-        <w:rPr>
-          <w:b/>
-          <w:color w:val="FFC000" w:themeColor="accent4"/>
-          <w:sz w:val="56"/>
-          <w:szCs w:val="56"/>
-          <w14:textOutline w14:w="0" w14:cap="flat" w14:cmpd="sng" w14:algn="ctr">
-            <w14:noFill/>
-            <w14:prstDash w14:val="solid"/>
-            <w14:round/>
-          </w14:textOutline>
-          <w14:props3d w14:extrusionH="57150" w14:contourW="0" w14:prstMaterial="softEdge">
-            <w14:bevelT w14:w="25400" w14:h="38100" w14:prst="circle"/>
-          </w14:props3d>
-        </w:rPr>
-        <w:t>9</w:t>
-      </w:r>
-      <w:r>
-        <w:rPr>
-          <w:b/>
-          <w:color w:val="FFC000" w:themeColor="accent4"/>
-          <w:sz w:val="56"/>
-          <w:szCs w:val="56"/>
-          <w14:textOutline w14:w="0" w14:cap="flat" w14:cmpd="sng" w14:algn="ctr">
-            <w14:noFill/>
-            <w14:prstDash w14:val="solid"/>
-            <w14:round/>
-          </w14:textOutline>
-          <w14:props3d w14:extrusionH="57150" w14:contourW="0" w14:prstMaterial="softEdge">
-            <w14:bevelT w14:w="25400" w14:h="38100" w14:prst="circle"/>
-          </w14:props3d>
-        </w:rPr>
-        <w:t xml:space="preserve"> </w:t>
-      </w:r>
-      <w:r>
-        <w:rPr>
-          <w:b/>
-          <w:color w:val="7030A0"/>
-          <w:sz w:val="56"/>
-          <w:szCs w:val="56"/>
-          <w14:textOutline w14:w="0" w14:cap="flat" w14:cmpd="sng" w14:algn="ctr">
-            <w14:noFill/>
-            <w14:prstDash w14:val="solid"/>
-            <w14:round/>
-          </w14:textOutline>
-          <w14:props3d w14:extrusionH="57150" w14:contourW="0" w14:prstMaterial="softEdge">
-            <w14:bevelT w14:w="25400" w14:h="38100" w14:prst="circle"/>
-          </w14:props3d>
-        </w:rPr>
-        <w:t xml:space="preserve">R 0      </w:t>
-      </w:r>
-      <w:r>
-        <w:rPr>
-          <w:b/>
-          <w:color w:val="7030A0"/>
-          <w:sz w:val="56"/>
-          <w:szCs w:val="56"/>
-          <w14:textOutline w14:w="0" w14:cap="flat" w14:cmpd="sng" w14:algn="ctr">
-            <w14:noFill/>
-            <w14:prstDash w14:val="solid"/>
-            <w14:round/>
-          </w14:textOutline>
-          <w14:props3d w14:extrusionH="57150" w14:contourW="0" w14:prstMaterial="softEdge">
-            <w14:bevelT w14:w="25400" w14:h="38100" w14:prst="circle"/>
-          </w14:props3d>
-        </w:rPr>
-        <w:t xml:space="preserve">/   </w:t>
+        <w:t xml:space="preserve">/2 = </w:t>
+      </w:r>
+      <w:r>
+        <w:rPr>
+          <w:b/>
+          <w:color w:val="FFC000" w:themeColor="accent4"/>
+          <w:sz w:val="56"/>
+          <w:szCs w:val="56"/>
+          <w14:textOutline w14:w="0" w14:cap="flat" w14:cmpd="sng" w14:algn="ctr">
+            <w14:noFill/>
+            <w14:prstDash w14:val="solid"/>
+            <w14:round/>
+          </w14:textOutline>
+          <w14:props3d w14:extrusionH="57150" w14:contourW="0" w14:prstMaterial="softEdge">
+            <w14:bevelT w14:w="25400" w14:h="38100" w14:prst="circle"/>
+          </w14:props3d>
+        </w:rPr>
+        <w:t xml:space="preserve">9 </w:t>
+      </w:r>
+      <w:r>
+        <w:rPr>
+          <w:b/>
+          <w:color w:val="7030A0"/>
+          <w:sz w:val="56"/>
+          <w:szCs w:val="56"/>
+          <w14:textOutline w14:w="0" w14:cap="flat" w14:cmpd="sng" w14:algn="ctr">
+            <w14:noFill/>
+            <w14:prstDash w14:val="solid"/>
+            <w14:round/>
+          </w14:textOutline>
+          <w14:props3d w14:extrusionH="57150" w14:contourW="0" w14:prstMaterial="softEdge">
+            <w14:bevelT w14:w="25400" w14:h="38100" w14:prst="circle"/>
+          </w14:props3d>
+        </w:rPr>
+        <w:t xml:space="preserve">R 0      /   </w:t>
       </w:r>
     </w:p>
     <w:p>
@@ -8188,22 +7929,6 @@
           </w14:props3d>
         </w:rPr>
         <w:tab/>
-      </w:r>
-      <w:r>
-        <w:rPr>
-          <w:b/>
-          <w:color w:val="FFC000" w:themeColor="accent4"/>
-          <w:sz w:val="56"/>
-          <w:szCs w:val="56"/>
-          <w14:textOutline w14:w="0" w14:cap="flat" w14:cmpd="sng" w14:algn="ctr">
-            <w14:noFill/>
-            <w14:prstDash w14:val="solid"/>
-            <w14:round/>
-          </w14:textOutline>
-          <w14:props3d w14:extrusionH="57150" w14:contourW="0" w14:prstMaterial="softEdge">
-            <w14:bevelT w14:w="25400" w14:h="38100" w14:prst="circle"/>
-          </w14:props3d>
-        </w:rPr>
         <w:t xml:space="preserve">    9</w:t>
       </w:r>
       <w:r>
@@ -8221,92 +7946,41 @@
             <w14:bevelT w14:w="25400" w14:h="38100" w14:prst="circle"/>
           </w14:props3d>
         </w:rPr>
-        <w:t>/2</w:t>
-      </w:r>
-      <w:r>
-        <w:rPr>
-          <w:b/>
-          <w:color w:val="7030A0"/>
-          <w:sz w:val="56"/>
-          <w:szCs w:val="56"/>
-          <w14:textOutline w14:w="0" w14:cap="flat" w14:cmpd="sng" w14:algn="ctr">
-            <w14:noFill/>
-            <w14:prstDash w14:val="solid"/>
-            <w14:round/>
-          </w14:textOutline>
-          <w14:props3d w14:extrusionH="57150" w14:contourW="0" w14:prstMaterial="softEdge">
-            <w14:bevelT w14:w="25400" w14:h="38100" w14:prst="circle"/>
-          </w14:props3d>
-        </w:rPr>
-        <w:t xml:space="preserve"> =   </w:t>
-      </w:r>
-      <w:r>
-        <w:rPr>
-          <w:b/>
-          <w:color w:val="FFC000" w:themeColor="accent4"/>
-          <w:sz w:val="56"/>
-          <w:szCs w:val="56"/>
-          <w14:textOutline w14:w="0" w14:cap="flat" w14:cmpd="sng" w14:algn="ctr">
-            <w14:noFill/>
-            <w14:prstDash w14:val="solid"/>
-            <w14:round/>
-          </w14:textOutline>
-          <w14:props3d w14:extrusionH="57150" w14:contourW="0" w14:prstMaterial="softEdge">
-            <w14:bevelT w14:w="25400" w14:h="38100" w14:prst="circle"/>
-          </w14:props3d>
-        </w:rPr>
-        <w:t>4</w:t>
-      </w:r>
-      <w:r>
-        <w:rPr>
-          <w:b/>
-          <w:color w:val="FFC000" w:themeColor="accent4"/>
-          <w:sz w:val="56"/>
-          <w:szCs w:val="56"/>
-          <w14:textOutline w14:w="0" w14:cap="flat" w14:cmpd="sng" w14:algn="ctr">
-            <w14:noFill/>
-            <w14:prstDash w14:val="solid"/>
-            <w14:round/>
-          </w14:textOutline>
-          <w14:props3d w14:extrusionH="57150" w14:contourW="0" w14:prstMaterial="softEdge">
-            <w14:bevelT w14:w="25400" w14:h="38100" w14:prst="circle"/>
-          </w14:props3d>
-        </w:rPr>
-        <w:t xml:space="preserve"> </w:t>
-      </w:r>
-      <w:r>
-        <w:rPr>
-          <w:b/>
-          <w:color w:val="7030A0"/>
-          <w:sz w:val="56"/>
-          <w:szCs w:val="56"/>
-          <w14:textOutline w14:w="0" w14:cap="flat" w14:cmpd="sng" w14:algn="ctr">
-            <w14:noFill/>
-            <w14:prstDash w14:val="solid"/>
-            <w14:round/>
-          </w14:textOutline>
-          <w14:props3d w14:extrusionH="57150" w14:contourW="0" w14:prstMaterial="softEdge">
-            <w14:bevelT w14:w="25400" w14:h="38100" w14:prst="circle"/>
-          </w14:props3d>
-        </w:rPr>
-        <w:t xml:space="preserve">R 1       </w:t>
-      </w:r>
-      <w:r>
-        <w:rPr>
-          <w:b/>
-          <w:color w:val="7030A0"/>
-          <w:sz w:val="56"/>
-          <w:szCs w:val="56"/>
-          <w14:textOutline w14:w="0" w14:cap="flat" w14:cmpd="sng" w14:algn="ctr">
-            <w14:noFill/>
-            <w14:prstDash w14:val="solid"/>
-            <w14:round/>
-          </w14:textOutline>
-          <w14:props3d w14:extrusionH="57150" w14:contourW="0" w14:prstMaterial="softEdge">
-            <w14:bevelT w14:w="25400" w14:h="38100" w14:prst="circle"/>
-          </w14:props3d>
-        </w:rPr>
-        <w:t>/</w:t>
+        <w:t xml:space="preserve">/2 =   </w:t>
+      </w:r>
+      <w:r>
+        <w:rPr>
+          <w:b/>
+          <w:color w:val="FFC000" w:themeColor="accent4"/>
+          <w:sz w:val="56"/>
+          <w:szCs w:val="56"/>
+          <w14:textOutline w14:w="0" w14:cap="flat" w14:cmpd="sng" w14:algn="ctr">
+            <w14:noFill/>
+            <w14:prstDash w14:val="solid"/>
+            <w14:round/>
+          </w14:textOutline>
+          <w14:props3d w14:extrusionH="57150" w14:contourW="0" w14:prstMaterial="softEdge">
+            <w14:bevelT w14:w="25400" w14:h="38100" w14:prst="circle"/>
+          </w14:props3d>
+        </w:rPr>
+        <w:t xml:space="preserve">4 </w:t>
+      </w:r>
+      <w:r>
+        <w:rPr>
+          <w:b/>
+          <w:color w:val="7030A0"/>
+          <w:sz w:val="56"/>
+          <w:szCs w:val="56"/>
+          <w14:textOutline w14:w="0" w14:cap="flat" w14:cmpd="sng" w14:algn="ctr">
+            <w14:noFill/>
+            <w14:prstDash w14:val="solid"/>
+            <w14:round/>
+          </w14:textOutline>
+          <w14:props3d w14:extrusionH="57150" w14:contourW="0" w14:prstMaterial="softEdge">
+            <w14:bevelT w14:w="25400" w14:h="38100" w14:prst="circle"/>
+          </w14:props3d>
+        </w:rPr>
+        <w:t>R 1       /</w:t>
       </w:r>
     </w:p>
     <w:p>
@@ -8430,58 +8104,7 @@
             <w14:bevelT w14:w="25400" w14:h="38100" w14:prst="circle"/>
           </w14:props3d>
         </w:rPr>
-        <w:t xml:space="preserve"> 0</w:t>
-      </w:r>
-      <w:r>
-        <w:rPr>
-          <w:b/>
-          <w:color w:val="7030A0"/>
-          <w:sz w:val="56"/>
-          <w:szCs w:val="56"/>
-          <w14:textOutline w14:w="0" w14:cap="flat" w14:cmpd="sng" w14:algn="ctr">
-            <w14:noFill/>
-            <w14:prstDash w14:val="solid"/>
-            <w14:round/>
-          </w14:textOutline>
-          <w14:props3d w14:extrusionH="57150" w14:contourW="0" w14:prstMaterial="softEdge">
-            <w14:bevelT w14:w="25400" w14:h="38100" w14:prst="circle"/>
-          </w14:props3d>
-        </w:rPr>
-        <w:t xml:space="preserve">  </w:t>
-      </w:r>
-      <w:r>
-        <w:rPr>
-          <w:b/>
-          <w:color w:val="7030A0"/>
-          <w:sz w:val="56"/>
-          <w:szCs w:val="56"/>
-          <w14:textOutline w14:w="0" w14:cap="flat" w14:cmpd="sng" w14:algn="ctr">
-            <w14:noFill/>
-            <w14:prstDash w14:val="solid"/>
-            <w14:round/>
-          </w14:textOutline>
-          <w14:props3d w14:extrusionH="57150" w14:contourW="0" w14:prstMaterial="softEdge">
-            <w14:bevelT w14:w="25400" w14:h="38100" w14:prst="circle"/>
-          </w14:props3d>
-        </w:rPr>
-        <w:t xml:space="preserve">        </w:t>
-      </w:r>
-      <w:r>
-        <w:rPr>
-          <w:b/>
-          <w:color w:val="7030A0"/>
-          <w:sz w:val="56"/>
-          <w:szCs w:val="56"/>
-          <w14:textOutline w14:w="0" w14:cap="flat" w14:cmpd="sng" w14:algn="ctr">
-            <w14:noFill/>
-            <w14:prstDash w14:val="solid"/>
-            <w14:round/>
-          </w14:textOutline>
-          <w14:props3d w14:extrusionH="57150" w14:contourW="0" w14:prstMaterial="softEdge">
-            <w14:bevelT w14:w="25400" w14:h="38100" w14:prst="circle"/>
-          </w14:props3d>
-        </w:rPr>
-        <w:t xml:space="preserve">/   </w:t>
+        <w:t xml:space="preserve"> 0          /   </w:t>
       </w:r>
     </w:p>
     <w:p>
@@ -8569,92 +8192,24 @@
             <w14:bevelT w14:w="25400" w14:h="38100" w14:prst="circle"/>
           </w14:props3d>
         </w:rPr>
-        <w:t>1</w:t>
-      </w:r>
-      <w:r>
-        <w:rPr>
-          <w:b/>
-          <w:color w:val="FFC000" w:themeColor="accent4"/>
-          <w:sz w:val="56"/>
-          <w:szCs w:val="56"/>
-          <w14:textOutline w14:w="0" w14:cap="flat" w14:cmpd="sng" w14:algn="ctr">
-            <w14:noFill/>
-            <w14:prstDash w14:val="solid"/>
-            <w14:round/>
-          </w14:textOutline>
-          <w14:props3d w14:extrusionH="57150" w14:contourW="0" w14:prstMaterial="softEdge">
-            <w14:bevelT w14:w="25400" w14:h="38100" w14:prst="circle"/>
-          </w14:props3d>
-        </w:rPr>
-        <w:t xml:space="preserve"> </w:t>
-      </w:r>
-      <w:r>
-        <w:rPr>
-          <w:b/>
-          <w:color w:val="7030A0"/>
-          <w:sz w:val="56"/>
-          <w:szCs w:val="56"/>
-          <w14:textOutline w14:w="0" w14:cap="flat" w14:cmpd="sng" w14:algn="ctr">
-            <w14:noFill/>
-            <w14:prstDash w14:val="solid"/>
-            <w14:round/>
-          </w14:textOutline>
-          <w14:props3d w14:extrusionH="57150" w14:contourW="0" w14:prstMaterial="softEdge">
-            <w14:bevelT w14:w="25400" w14:h="38100" w14:prst="circle"/>
-          </w14:props3d>
-        </w:rPr>
-        <w:t>R 0</w:t>
-      </w:r>
-      <w:r>
-        <w:rPr>
-          <w:b/>
-          <w:color w:val="7030A0"/>
-          <w:sz w:val="56"/>
-          <w:szCs w:val="56"/>
-          <w14:textOutline w14:w="0" w14:cap="flat" w14:cmpd="sng" w14:algn="ctr">
-            <w14:noFill/>
-            <w14:prstDash w14:val="solid"/>
-            <w14:round/>
-          </w14:textOutline>
-          <w14:props3d w14:extrusionH="57150" w14:contourW="0" w14:prstMaterial="softEdge">
-            <w14:bevelT w14:w="25400" w14:h="38100" w14:prst="circle"/>
-          </w14:props3d>
-        </w:rPr>
-        <w:t xml:space="preserve">        </w:t>
-      </w:r>
-      <w:r>
-        <w:rPr>
-          <w:b/>
-          <w:color w:val="7030A0"/>
-          <w:sz w:val="56"/>
-          <w:szCs w:val="56"/>
-          <w14:textOutline w14:w="0" w14:cap="flat" w14:cmpd="sng" w14:algn="ctr">
-            <w14:noFill/>
-            <w14:prstDash w14:val="solid"/>
-            <w14:round/>
-          </w14:textOutline>
-          <w14:props3d w14:extrusionH="57150" w14:contourW="0" w14:prstMaterial="softEdge">
-            <w14:bevelT w14:w="25400" w14:h="38100" w14:prst="circle"/>
-          </w14:props3d>
-        </w:rPr>
-        <w:t xml:space="preserve"> </w:t>
-      </w:r>
-      <w:r>
-        <w:rPr>
-          <w:b/>
-          <w:color w:val="7030A0"/>
-          <w:sz w:val="56"/>
-          <w:szCs w:val="56"/>
-          <w14:textOutline w14:w="0" w14:cap="flat" w14:cmpd="sng" w14:algn="ctr">
-            <w14:noFill/>
-            <w14:prstDash w14:val="solid"/>
-            <w14:round/>
-          </w14:textOutline>
-          <w14:props3d w14:extrusionH="57150" w14:contourW="0" w14:prstMaterial="softEdge">
-            <w14:bevelT w14:w="25400" w14:h="38100" w14:prst="circle"/>
-          </w14:props3d>
-        </w:rPr>
-        <w:t xml:space="preserve">/   </w:t>
+        <w:t xml:space="preserve">1 </w:t>
+      </w:r>
+      <w:r>
+        <w:rPr>
+          <w:b/>
+          <w:color w:val="7030A0"/>
+          <w:sz w:val="56"/>
+          <w:szCs w:val="56"/>
+          <w14:textOutline w14:w="0" w14:cap="flat" w14:cmpd="sng" w14:algn="ctr">
+            <w14:noFill/>
+            <w14:prstDash w14:val="solid"/>
+            <w14:round/>
+          </w14:textOutline>
+          <w14:props3d w14:extrusionH="57150" w14:contourW="0" w14:prstMaterial="softEdge">
+            <w14:bevelT w14:w="25400" w14:h="38100" w14:prst="circle"/>
+          </w14:props3d>
+        </w:rPr>
+        <w:t xml:space="preserve">R 0         /   </w:t>
       </w:r>
     </w:p>
     <w:p>
@@ -8708,22 +8263,6 @@
           </w14:props3d>
         </w:rPr>
         <w:tab/>
-      </w:r>
-      <w:r>
-        <w:rPr>
-          <w:b/>
-          <w:color w:val="FFC000" w:themeColor="accent4"/>
-          <w:sz w:val="56"/>
-          <w:szCs w:val="56"/>
-          <w14:textOutline w14:w="0" w14:cap="flat" w14:cmpd="sng" w14:algn="ctr">
-            <w14:noFill/>
-            <w14:prstDash w14:val="solid"/>
-            <w14:round/>
-          </w14:textOutline>
-          <w14:props3d w14:extrusionH="57150" w14:contourW="0" w14:prstMaterial="softEdge">
-            <w14:bevelT w14:w="25400" w14:h="38100" w14:prst="circle"/>
-          </w14:props3d>
-        </w:rPr>
         <w:t xml:space="preserve">    1</w:t>
       </w:r>
       <w:r>
@@ -8741,24 +8280,7 @@
             <w14:bevelT w14:w="25400" w14:h="38100" w14:prst="circle"/>
           </w14:props3d>
         </w:rPr>
-        <w:t>/2</w:t>
-      </w:r>
-      <w:r>
-        <w:rPr>
-          <w:b/>
-          <w:color w:val="7030A0"/>
-          <w:sz w:val="56"/>
-          <w:szCs w:val="56"/>
-          <w14:textOutline w14:w="0" w14:cap="flat" w14:cmpd="sng" w14:algn="ctr">
-            <w14:noFill/>
-            <w14:prstDash w14:val="solid"/>
-            <w14:round/>
-          </w14:textOutline>
-          <w14:props3d w14:extrusionH="57150" w14:contourW="0" w14:prstMaterial="softEdge">
-            <w14:bevelT w14:w="25400" w14:h="38100" w14:prst="circle"/>
-          </w14:props3d>
-        </w:rPr>
-        <w:t xml:space="preserve"> =    </w:t>
+        <w:t xml:space="preserve">/2 =    </w:t>
       </w:r>
       <w:r>
         <w:rPr>
@@ -8792,24 +8314,7 @@
             <w14:bevelT w14:w="25400" w14:h="38100" w14:prst="circle"/>
           </w14:props3d>
         </w:rPr>
-        <w:t xml:space="preserve">R 1       </w:t>
-      </w:r>
-      <w:r>
-        <w:rPr>
-          <w:b/>
-          <w:color w:val="7030A0"/>
-          <w:sz w:val="56"/>
-          <w:szCs w:val="56"/>
-          <w14:textOutline w14:w="0" w14:cap="flat" w14:cmpd="sng" w14:algn="ctr">
-            <w14:noFill/>
-            <w14:prstDash w14:val="solid"/>
-            <w14:round/>
-          </w14:textOutline>
-          <w14:props3d w14:extrusionH="57150" w14:contourW="0" w14:prstMaterial="softEdge">
-            <w14:bevelT w14:w="25400" w14:h="38100" w14:prst="circle"/>
-          </w14:props3d>
-        </w:rPr>
-        <w:t>/</w:t>
+        <w:t>R 1       /</w:t>
       </w:r>
     </w:p>
     <w:p>
@@ -8919,15 +8424,14 @@
             <w14:bevelT w14:w="25400" w14:h="38100" w14:prst="circle"/>
           </w14:props3d>
         </w:rPr>
-        <w:t>10</w:t>
-      </w:r>
-      <w:r>
-        <w:rPr>
-          <w:b/>
-          <w:color w:val="FFC000" w:themeColor="accent4"/>
-          <w:sz w:val="56"/>
-          <w:szCs w:val="56"/>
-          <w:vertAlign w:val="subscript"/>
+        <w:t xml:space="preserve">10 </w:t>
+      </w:r>
+      <w:r>
+        <w:rPr>
+          <w:b/>
+          <w:color w:val="FFC000" w:themeColor="accent4"/>
+          <w:sz w:val="56"/>
+          <w:szCs w:val="56"/>
           <w14:textOutline w14:w="0" w14:cap="flat" w14:cmpd="sng" w14:algn="ctr">
             <w14:noFill/>
             <w14:prstDash w14:val="solid"/>
@@ -8942,23 +8446,6 @@
       <w:r>
         <w:rPr>
           <w:b/>
-          <w:color w:val="FFC000" w:themeColor="accent4"/>
-          <w:sz w:val="56"/>
-          <w:szCs w:val="56"/>
-          <w14:textOutline w14:w="0" w14:cap="flat" w14:cmpd="sng" w14:algn="ctr">
-            <w14:noFill/>
-            <w14:prstDash w14:val="solid"/>
-            <w14:round/>
-          </w14:textOutline>
-          <w14:props3d w14:extrusionH="57150" w14:contourW="0" w14:prstMaterial="softEdge">
-            <w14:bevelT w14:w="25400" w14:h="38100" w14:prst="circle"/>
-          </w14:props3d>
-        </w:rPr>
-        <w:t xml:space="preserve"> </w:t>
-      </w:r>
-      <w:r>
-        <w:rPr>
-          <w:b/>
           <w:color w:val="7030A0"/>
           <w:sz w:val="56"/>
           <w:szCs w:val="56"/>
@@ -9023,41 +8510,7 @@
             <w14:bevelT w14:w="25400" w14:h="38100" w14:prst="circle"/>
           </w14:props3d>
         </w:rPr>
-        <w:t>/</w:t>
-      </w:r>
-      <w:r>
-        <w:rPr>
-          <w:b/>
-          <w:color w:val="7030A0"/>
-          <w:sz w:val="56"/>
-          <w:szCs w:val="56"/>
-          <w14:textOutline w14:w="0" w14:cap="flat" w14:cmpd="sng" w14:algn="ctr">
-            <w14:noFill/>
-            <w14:prstDash w14:val="solid"/>
-            <w14:round/>
-          </w14:textOutline>
-          <w14:props3d w14:extrusionH="57150" w14:contourW="0" w14:prstMaterial="softEdge">
-            <w14:bevelT w14:w="25400" w14:h="38100" w14:prst="circle"/>
-          </w14:props3d>
-        </w:rPr>
-        <w:t>8</w:t>
-      </w:r>
-      <w:r>
-        <w:rPr>
-          <w:b/>
-          <w:color w:val="7030A0"/>
-          <w:sz w:val="56"/>
-          <w:szCs w:val="56"/>
-          <w14:textOutline w14:w="0" w14:cap="flat" w14:cmpd="sng" w14:algn="ctr">
-            <w14:noFill/>
-            <w14:prstDash w14:val="solid"/>
-            <w14:round/>
-          </w14:textOutline>
-          <w14:props3d w14:extrusionH="57150" w14:contourW="0" w14:prstMaterial="softEdge">
-            <w14:bevelT w14:w="25400" w14:h="38100" w14:prst="circle"/>
-          </w14:props3d>
-        </w:rPr>
-        <w:t xml:space="preserve"> = </w:t>
+        <w:t xml:space="preserve">/8 = </w:t>
       </w:r>
       <w:r>
         <w:rPr>
@@ -9706,13 +9159,13 @@
             <w14:round/>
           </w14:textOutline>
         </w:rPr>
-        <w:t>http://ww</w:t>
-      </w:r>
-      <w:bookmarkStart w:id="0" w:name="_GoBack"/>
-      <w:bookmarkEnd w:id="0"/>
-      <w:r>
-        <w:rPr>
-          <w:rStyle w:val="Hyperlink"/>
+        <w:t>http://www.rapidtables.com/convert/number/hex-dec-bin-converter.htm</w:t>
+      </w:r>
+    </w:p>
+    <w:p>
+      <w:pPr>
+        <w:rPr>
+          <w:color w:val="000000" w:themeColor="text1"/>
           <w:sz w:val="56"/>
           <w:szCs w:val="56"/>
           <w14:shadow w14:blurRad="38100" w14:dist="19050" w14:dir="2700000" w14:sx="100000" w14:sy="100000" w14:kx="0" w14:ky="0" w14:algn="tl">
@@ -9726,11 +9179,10 @@
             <w14:round/>
           </w14:textOutline>
         </w:rPr>
-        <w:t>w</w:t>
-      </w:r>
-      <w:r>
-        <w:rPr>
-          <w:rStyle w:val="Hyperlink"/>
+      </w:pPr>
+      <w:r>
+        <w:rPr>
+          <w:color w:val="000000" w:themeColor="text1"/>
           <w:sz w:val="56"/>
           <w:szCs w:val="56"/>
           <w14:shadow w14:blurRad="38100" w14:dist="19050" w14:dir="2700000" w14:sx="100000" w14:sy="100000" w14:kx="0" w14:ky="0" w14:algn="tl">
@@ -9744,27 +9196,9 @@
             <w14:round/>
           </w14:textOutline>
         </w:rPr>
-        <w:t>.rapidtables.com/convert/number/hex-dec-bin-converter.htm</w:t>
-      </w:r>
-    </w:p>
-    <w:p>
-      <w:pPr>
-        <w:rPr>
-          <w:b/>
-          <w:color w:val="7030A0"/>
-          <w:sz w:val="56"/>
-          <w:szCs w:val="56"/>
-          <w:vertAlign w:val="subscript"/>
-          <w14:textOutline w14:w="0" w14:cap="flat" w14:cmpd="sng" w14:algn="ctr">
-            <w14:noFill/>
-            <w14:prstDash w14:val="solid"/>
-            <w14:round/>
-          </w14:textOutline>
-          <w14:props3d w14:extrusionH="57150" w14:contourW="0" w14:prstMaterial="softEdge">
-            <w14:bevelT w14:w="25400" w14:h="38100" w14:prst="circle"/>
-          </w14:props3d>
-        </w:rPr>
-      </w:pPr>
+        <w:lastRenderedPageBreak/>
+        <w:fldChar w:fldCharType="end"/>
+      </w:r>
       <w:r>
         <w:rPr>
           <w:color w:val="000000" w:themeColor="text1"/>
@@ -9781,27 +9215,69 @@
             <w14:round/>
           </w14:textOutline>
         </w:rPr>
-        <w:lastRenderedPageBreak/>
-        <w:fldChar w:fldCharType="end"/>
-      </w:r>
-      <w:r>
-        <w:rPr>
-          <w:color w:val="000000" w:themeColor="text1"/>
-          <w:sz w:val="56"/>
-          <w:szCs w:val="56"/>
-          <w14:shadow w14:blurRad="38100" w14:dist="19050" w14:dir="2700000" w14:sx="100000" w14:sy="100000" w14:kx="0" w14:ky="0" w14:algn="tl">
-            <w14:schemeClr w14:val="dk1">
-              <w14:alpha w14:val="60000"/>
-            </w14:schemeClr>
-          </w14:shadow>
-          <w14:textOutline w14:w="0" w14:cap="flat" w14:cmpd="sng" w14:algn="ctr">
-            <w14:noFill/>
-            <w14:prstDash w14:val="solid"/>
-            <w14:round/>
-          </w14:textOutline>
-        </w:rPr>
         <w:t>Quick conversion of any values</w:t>
       </w:r>
+    </w:p>
+    <w:p>
+      <w:pPr>
+        <w:rPr>
+          <w:b/>
+          <w:color w:val="7030A0"/>
+          <w:sz w:val="56"/>
+          <w:szCs w:val="56"/>
+          <w:vertAlign w:val="subscript"/>
+          <w14:textOutline w14:w="0" w14:cap="flat" w14:cmpd="sng" w14:algn="ctr">
+            <w14:noFill/>
+            <w14:prstDash w14:val="solid"/>
+            <w14:round/>
+          </w14:textOutline>
+          <w14:props3d w14:extrusionH="57150" w14:contourW="0" w14:prstMaterial="softEdge">
+            <w14:bevelT w14:w="25400" w14:h="38100" w14:prst="circle"/>
+          </w14:props3d>
+        </w:rPr>
+      </w:pPr>
+      <w:hyperlink r:id="rId9" w:history="1">
+        <w:proofErr w:type="gramStart"/>
+        <w:r>
+          <w:rPr>
+            <w:rStyle w:val="Hyperlink"/>
+            <w:sz w:val="56"/>
+            <w:szCs w:val="56"/>
+            <w14:shadow w14:blurRad="38100" w14:dist="19050" w14:dir="2700000" w14:sx="100000" w14:sy="100000" w14:kx="0" w14:ky="0" w14:algn="tl">
+              <w14:schemeClr w14:val="dk1">
+                <w14:alpha w14:val="60000"/>
+              </w14:schemeClr>
+            </w14:shadow>
+            <w14:textOutline w14:w="0" w14:cap="flat" w14:cmpd="sng" w14:algn="ctr">
+              <w14:noFill/>
+              <w14:prstDash w14:val="solid"/>
+              <w14:round/>
+            </w14:textOutline>
+          </w:rPr>
+          <w:t>nex</w:t>
+        </w:r>
+        <w:bookmarkStart w:id="0" w:name="_GoBack"/>
+        <w:r>
+          <w:rPr>
+            <w:rStyle w:val="Hyperlink"/>
+            <w:sz w:val="56"/>
+            <w:szCs w:val="56"/>
+            <w14:shadow w14:blurRad="38100" w14:dist="19050" w14:dir="2700000" w14:sx="100000" w14:sy="100000" w14:kx="0" w14:ky="0" w14:algn="tl">
+              <w14:schemeClr w14:val="dk1">
+                <w14:alpha w14:val="60000"/>
+              </w14:schemeClr>
+            </w14:shadow>
+            <w14:textOutline w14:w="0" w14:cap="flat" w14:cmpd="sng" w14:algn="ctr">
+              <w14:noFill/>
+              <w14:prstDash w14:val="solid"/>
+              <w14:round/>
+            </w14:textOutline>
+          </w:rPr>
+          <w:t>t</w:t>
+        </w:r>
+        <w:bookmarkEnd w:id="0"/>
+        <w:proofErr w:type="gramEnd"/>
+      </w:hyperlink>
     </w:p>
     <w:sectPr>
       <w:pgSz w:w="12240" w:h="15840"/>
@@ -10526,7 +10002,7 @@
 </file>
 
 <file path=customXml/itemProps1.xml><?xml version="1.0" encoding="utf-8"?>
-<ds:datastoreItem xmlns:ds="http://schemas.openxmlformats.org/officeDocument/2006/customXml" ds:itemID="{89B7AF97-1702-4CDB-BD3B-C09E561801B7}">
+<ds:datastoreItem xmlns:ds="http://schemas.openxmlformats.org/officeDocument/2006/customXml" ds:itemID="{5633D90C-7C8A-4248-AD45-6EC4B9010E65}">
   <ds:schemaRefs>
     <ds:schemaRef ds:uri="http://schemas.openxmlformats.org/officeDocument/2006/bibliography"/>
   </ds:schemaRefs>

</xml_diff>